<commit_message>
What is synchronous para 2
</commit_message>
<xml_diff>
--- a/async.docx
+++ b/async.docx
@@ -72,7 +72,122 @@
           <w:szCs w:val="26"/>
           <w:u w:val="none"/>
         </w:rPr>
-        <w:t>Before writing asynchronous we should know what is synchronous? In a simple term execution of   tasks is dependent upon finishing of previous task.</w:t>
+        <w:t xml:space="preserve">Before writing asynchronous we should know what is </w:t>
+      </w:r>
+      <w:bookmarkStart w:id="0" w:name="__DdeLink__0_1853420875"/>
+      <w:r>
+        <w:rPr>
+          <w:b w:val="false"/>
+          <w:bCs w:val="false"/>
+          <w:sz w:val="26"/>
+          <w:szCs w:val="26"/>
+          <w:u w:val="none"/>
+        </w:rPr>
+        <w:t>synchronous</w:t>
+      </w:r>
+      <w:bookmarkEnd w:id="0"/>
+      <w:r>
+        <w:rPr>
+          <w:b w:val="false"/>
+          <w:bCs w:val="false"/>
+          <w:sz w:val="26"/>
+          <w:szCs w:val="26"/>
+          <w:u w:val="none"/>
+        </w:rPr>
+        <w:t>? In a simple term execution of   tasks is dependent upon finishing of previous task.</w:t>
+      </w:r>
+    </w:p>
+    <w:p>
+      <w:pPr>
+        <w:pStyle w:val="Normal"/>
+        <w:jc w:val="both"/>
+        <w:rPr>
+          <w:b w:val="false"/>
+          <w:b w:val="false"/>
+          <w:bCs w:val="false"/>
+          <w:sz w:val="26"/>
+          <w:szCs w:val="26"/>
+          <w:u w:val="none"/>
+        </w:rPr>
+      </w:pPr>
+      <w:r>
+        <w:rPr>
+          <w:b w:val="false"/>
+          <w:bCs w:val="false"/>
+          <w:sz w:val="26"/>
+          <w:szCs w:val="26"/>
+          <w:u w:val="none"/>
+        </w:rPr>
+      </w:r>
+    </w:p>
+    <w:p>
+      <w:pPr>
+        <w:pStyle w:val="Normal"/>
+        <w:jc w:val="both"/>
+        <w:rPr>
+          <w:b w:val="false"/>
+          <w:b w:val="false"/>
+          <w:bCs w:val="false"/>
+          <w:sz w:val="26"/>
+          <w:szCs w:val="26"/>
+          <w:u w:val="none"/>
+        </w:rPr>
+      </w:pPr>
+      <w:r>
+        <w:rPr>
+          <w:b w:val="false"/>
+          <w:bCs w:val="false"/>
+          <w:sz w:val="26"/>
+          <w:szCs w:val="26"/>
+          <w:u w:val="none"/>
+        </w:rPr>
+        <w:t>In context of computer execution of process or task perform on threads. A thread is a series of commands that exists as a unit of work. The operating system simulates this by allocating slices of time to different threads. Now as days we have multi core and multi threads CPU, now doing task/processes synchronous will waste resources of the machine, because we can do multiple tasks simultaneously.</w:t>
+      </w:r>
+    </w:p>
+    <w:p>
+      <w:pPr>
+        <w:pStyle w:val="Normal"/>
+        <w:jc w:val="both"/>
+        <w:rPr>
+          <w:b w:val="false"/>
+          <w:b w:val="false"/>
+          <w:bCs w:val="false"/>
+          <w:sz w:val="26"/>
+          <w:szCs w:val="26"/>
+          <w:u w:val="none"/>
+        </w:rPr>
+      </w:pPr>
+      <w:r>
+        <w:rPr>
+          <w:b w:val="false"/>
+          <w:bCs w:val="false"/>
+          <w:sz w:val="26"/>
+          <w:szCs w:val="26"/>
+          <w:u w:val="none"/>
+        </w:rPr>
+      </w:r>
+    </w:p>
+    <w:p>
+      <w:pPr>
+        <w:pStyle w:val="Normal"/>
+        <w:jc w:val="both"/>
+        <w:rPr>
+          <w:b w:val="false"/>
+          <w:b w:val="false"/>
+          <w:bCs w:val="false"/>
+          <w:sz w:val="26"/>
+          <w:szCs w:val="26"/>
+          <w:u w:val="none"/>
+        </w:rPr>
+      </w:pPr>
+      <w:r>
+        <w:rPr>
+          <w:b w:val="false"/>
+          <w:bCs w:val="false"/>
+          <w:sz w:val="26"/>
+          <w:szCs w:val="26"/>
+          <w:u w:val="none"/>
+        </w:rPr>
       </w:r>
     </w:p>
     <w:sectPr>

</xml_diff>

<commit_message>
update synchronous exampleand add asynchrounous paragraph
</commit_message>
<xml_diff>
--- a/async.docx
+++ b/async.docx
@@ -317,123 +317,262 @@
           <w:szCs w:val="26"/>
           <w:u w:val="none"/>
         </w:rPr>
-        <w:t xml:space="preserve">thread A -&gt; |&lt;---A----&gt;|   </w:t>
-      </w:r>
-    </w:p>
-    <w:p>
-      <w:pPr>
-        <w:pStyle w:val="Normal"/>
-        <w:jc w:val="both"/>
-        <w:rPr>
-          <w:b w:val="false"/>
-          <w:b w:val="false"/>
-          <w:bCs w:val="false"/>
-          <w:sz w:val="26"/>
-          <w:szCs w:val="26"/>
-          <w:u w:val="none"/>
-        </w:rPr>
-      </w:pPr>
-      <w:r>
-        <w:rPr>
-          <w:b w:val="false"/>
-          <w:bCs w:val="false"/>
-          <w:sz w:val="26"/>
-          <w:szCs w:val="26"/>
-          <w:u w:val="none"/>
-        </w:rPr>
-        <w:t xml:space="preserve">                        </w:t>
-      </w:r>
-      <w:r>
-        <w:rPr>
-          <w:b w:val="false"/>
-          <w:bCs w:val="false"/>
-          <w:sz w:val="26"/>
-          <w:szCs w:val="26"/>
-          <w:u w:val="none"/>
-        </w:rPr>
-        <w:t xml:space="preserve">\  </w:t>
-      </w:r>
-    </w:p>
-    <w:p>
-      <w:pPr>
-        <w:pStyle w:val="Normal"/>
-        <w:jc w:val="both"/>
-        <w:rPr>
-          <w:b w:val="false"/>
-          <w:b w:val="false"/>
-          <w:bCs w:val="false"/>
-          <w:sz w:val="26"/>
-          <w:szCs w:val="26"/>
-          <w:u w:val="none"/>
-        </w:rPr>
-      </w:pPr>
-      <w:r>
-        <w:rPr>
-          <w:b w:val="false"/>
-          <w:bCs w:val="false"/>
-          <w:sz w:val="26"/>
-          <w:szCs w:val="26"/>
-          <w:u w:val="none"/>
-        </w:rPr>
-        <w:t xml:space="preserve">thread B ------------&gt;   -&gt;|&lt;----B----------&gt;|   </w:t>
-      </w:r>
-    </w:p>
-    <w:p>
-      <w:pPr>
-        <w:pStyle w:val="Normal"/>
-        <w:jc w:val="both"/>
-        <w:rPr>
-          <w:b w:val="false"/>
-          <w:b w:val="false"/>
-          <w:bCs w:val="false"/>
-          <w:sz w:val="26"/>
-          <w:szCs w:val="26"/>
-          <w:u w:val="none"/>
-        </w:rPr>
-      </w:pPr>
-      <w:r>
-        <w:rPr>
-          <w:b w:val="false"/>
-          <w:bCs w:val="false"/>
-          <w:sz w:val="26"/>
-          <w:szCs w:val="26"/>
-          <w:u w:val="none"/>
-        </w:rPr>
-        <w:t xml:space="preserve">                                              </w:t>
-      </w:r>
-      <w:r>
-        <w:rPr>
-          <w:b w:val="false"/>
-          <w:bCs w:val="false"/>
-          <w:sz w:val="26"/>
-          <w:szCs w:val="26"/>
-          <w:u w:val="none"/>
-        </w:rPr>
-        <w:t xml:space="preserve">\   </w:t>
-      </w:r>
-    </w:p>
-    <w:p>
-      <w:pPr>
-        <w:pStyle w:val="Normal"/>
-        <w:jc w:val="both"/>
-        <w:rPr>
-          <w:b w:val="false"/>
-          <w:b w:val="false"/>
-          <w:bCs w:val="false"/>
-          <w:sz w:val="26"/>
-          <w:szCs w:val="26"/>
-          <w:u w:val="none"/>
-        </w:rPr>
-      </w:pPr>
-      <w:r>
-        <w:rPr>
-          <w:b w:val="false"/>
-          <w:bCs w:val="false"/>
-          <w:sz w:val="26"/>
-          <w:szCs w:val="26"/>
-          <w:u w:val="none"/>
-        </w:rPr>
-        <w:t xml:space="preserve">thread C ----------------------------------&gt;   -&gt;|&lt;------C-----&gt;| </w:t>
+        <w:t>thread A  ---</w:t>
+      </w:r>
+      <w:r>
+        <w:rPr>
+          <w:b w:val="false"/>
+          <w:bCs w:val="false"/>
+          <w:sz w:val="26"/>
+          <w:szCs w:val="26"/>
+          <w:u w:val="none"/>
+        </w:rPr>
+        <w:t>&gt;|</w:t>
+      </w:r>
+      <w:r>
+        <w:rPr>
+          <w:b w:val="false"/>
+          <w:bCs w:val="false"/>
+          <w:sz w:val="26"/>
+          <w:szCs w:val="26"/>
+          <w:u w:val="none"/>
+        </w:rPr>
+        <w:t xml:space="preserve">&lt;---A----&gt;|   </w:t>
+      </w:r>
+    </w:p>
+    <w:p>
+      <w:pPr>
+        <w:pStyle w:val="Normal"/>
+        <w:jc w:val="both"/>
+        <w:rPr>
+          <w:b w:val="false"/>
+          <w:b w:val="false"/>
+          <w:bCs w:val="false"/>
+          <w:sz w:val="26"/>
+          <w:szCs w:val="26"/>
+          <w:u w:val="none"/>
+        </w:rPr>
+      </w:pPr>
+      <w:r>
+        <w:rPr>
+          <w:b w:val="false"/>
+          <w:bCs w:val="false"/>
+          <w:sz w:val="26"/>
+          <w:szCs w:val="26"/>
+          <w:u w:val="none"/>
+        </w:rPr>
+        <w:t xml:space="preserve">                         </w:t>
+      </w:r>
+    </w:p>
+    <w:p>
+      <w:pPr>
+        <w:pStyle w:val="Normal"/>
+        <w:jc w:val="both"/>
+        <w:rPr>
+          <w:b w:val="false"/>
+          <w:b w:val="false"/>
+          <w:bCs w:val="false"/>
+          <w:sz w:val="26"/>
+          <w:szCs w:val="26"/>
+          <w:u w:val="none"/>
+        </w:rPr>
+      </w:pPr>
+      <w:r>
+        <w:rPr>
+          <w:b w:val="false"/>
+          <w:bCs w:val="false"/>
+          <w:sz w:val="26"/>
+          <w:szCs w:val="26"/>
+          <w:u w:val="none"/>
+        </w:rPr>
+        <w:t>thread B -----------------</w:t>
+      </w:r>
+      <w:r>
+        <w:rPr>
+          <w:b w:val="false"/>
+          <w:bCs w:val="false"/>
+          <w:sz w:val="26"/>
+          <w:szCs w:val="26"/>
+          <w:u w:val="none"/>
+        </w:rPr>
+        <w:t>&gt;</w:t>
+      </w:r>
+      <w:r>
+        <w:rPr>
+          <w:b w:val="false"/>
+          <w:bCs w:val="false"/>
+          <w:sz w:val="26"/>
+          <w:szCs w:val="26"/>
+          <w:u w:val="none"/>
+        </w:rPr>
+        <w:t>|&lt;---</w:t>
+      </w:r>
+      <w:r>
+        <w:rPr>
+          <w:b w:val="false"/>
+          <w:bCs w:val="false"/>
+          <w:sz w:val="26"/>
+          <w:szCs w:val="26"/>
+          <w:u w:val="none"/>
+        </w:rPr>
+        <w:t>B</w:t>
+      </w:r>
+      <w:r>
+        <w:rPr>
+          <w:b w:val="false"/>
+          <w:bCs w:val="false"/>
+          <w:sz w:val="26"/>
+          <w:szCs w:val="26"/>
+          <w:u w:val="none"/>
+        </w:rPr>
+        <w:t xml:space="preserve">----&gt;| </w:t>
+      </w:r>
+    </w:p>
+    <w:p>
+      <w:pPr>
+        <w:pStyle w:val="Normal"/>
+        <w:jc w:val="both"/>
+        <w:rPr>
+          <w:b w:val="false"/>
+          <w:b w:val="false"/>
+          <w:bCs w:val="false"/>
+          <w:sz w:val="26"/>
+          <w:szCs w:val="26"/>
+          <w:u w:val="none"/>
+        </w:rPr>
+      </w:pPr>
+      <w:r>
+        <w:rPr>
+          <w:b w:val="false"/>
+          <w:bCs w:val="false"/>
+          <w:sz w:val="26"/>
+          <w:szCs w:val="26"/>
+          <w:u w:val="none"/>
+        </w:rPr>
+        <w:t xml:space="preserve">                                                </w:t>
+      </w:r>
+    </w:p>
+    <w:p>
+      <w:pPr>
+        <w:pStyle w:val="Normal"/>
+        <w:jc w:val="both"/>
+        <w:rPr>
+          <w:b w:val="false"/>
+          <w:b w:val="false"/>
+          <w:bCs w:val="false"/>
+          <w:sz w:val="26"/>
+          <w:szCs w:val="26"/>
+          <w:u w:val="none"/>
+        </w:rPr>
+      </w:pPr>
+      <w:r>
+        <w:rPr>
+          <w:b w:val="false"/>
+          <w:bCs w:val="false"/>
+          <w:sz w:val="26"/>
+          <w:szCs w:val="26"/>
+          <w:u w:val="none"/>
+        </w:rPr>
+        <w:t xml:space="preserve">thread C -------------------------------&gt;|&lt;------C-----&gt;| </w:t>
+      </w:r>
+    </w:p>
+    <w:p>
+      <w:pPr>
+        <w:pStyle w:val="Normal"/>
+        <w:jc w:val="both"/>
+        <w:rPr>
+          <w:b w:val="false"/>
+          <w:b w:val="false"/>
+          <w:bCs w:val="false"/>
+          <w:sz w:val="26"/>
+          <w:szCs w:val="26"/>
+          <w:u w:val="none"/>
+        </w:rPr>
+      </w:pPr>
+      <w:r>
+        <w:rPr>
+          <w:b w:val="false"/>
+          <w:bCs w:val="false"/>
+          <w:sz w:val="26"/>
+          <w:szCs w:val="26"/>
+          <w:u w:val="none"/>
+        </w:rPr>
+      </w:r>
+    </w:p>
+    <w:p>
+      <w:pPr>
+        <w:pStyle w:val="Normal"/>
+        <w:jc w:val="both"/>
+        <w:rPr>
+          <w:b w:val="false"/>
+          <w:b w:val="false"/>
+          <w:bCs w:val="false"/>
+          <w:sz w:val="26"/>
+          <w:szCs w:val="26"/>
+          <w:u w:val="none"/>
+        </w:rPr>
+      </w:pPr>
+      <w:r>
+        <w:rPr>
+          <w:b w:val="false"/>
+          <w:bCs w:val="false"/>
+          <w:sz w:val="26"/>
+          <w:szCs w:val="26"/>
+          <w:u w:val="none"/>
+        </w:rPr>
+        <w:t xml:space="preserve">Now come to our topic what is </w:t>
+      </w:r>
+      <w:r>
+        <w:rPr>
+          <w:b/>
+          <w:bCs/>
+          <w:sz w:val="26"/>
+          <w:szCs w:val="26"/>
+          <w:u w:val="none"/>
+        </w:rPr>
+        <w:t xml:space="preserve">asynchronous? </w:t>
+      </w:r>
+      <w:r>
+        <w:rPr>
+          <w:b w:val="false"/>
+          <w:bCs w:val="false"/>
+          <w:i w:val="false"/>
+          <w:iCs w:val="false"/>
+          <w:sz w:val="26"/>
+          <w:szCs w:val="26"/>
+          <w:u w:val="none"/>
+        </w:rPr>
+        <w:t>In</w:t>
+      </w:r>
+      <w:r>
+        <w:rPr>
+          <w:b w:val="false"/>
+          <w:bCs w:val="false"/>
+          <w:sz w:val="26"/>
+          <w:szCs w:val="26"/>
+          <w:u w:val="none"/>
+        </w:rPr>
+        <w:t xml:space="preserve"> </w:t>
+      </w:r>
+      <w:r>
+        <w:rPr>
+          <w:b w:val="false"/>
+          <w:bCs w:val="false"/>
+          <w:sz w:val="26"/>
+          <w:szCs w:val="26"/>
+          <w:u w:val="none"/>
+        </w:rPr>
+        <w:t xml:space="preserve">contrast </w:t>
+      </w:r>
+      <w:r>
+        <w:rPr>
+          <w:b w:val="false"/>
+          <w:bCs w:val="false"/>
+          <w:sz w:val="26"/>
+          <w:szCs w:val="26"/>
+          <w:u w:val="none"/>
+        </w:rPr>
+        <w:t>of above paragraph it is model allows multiple things to happen at the same time. When you start an action, your program continues to run. When the action finishes, the program is informed and gets access to the result.</w:t>
       </w:r>
     </w:p>
     <w:sectPr>

</xml_diff>